<commit_message>
Prepared Documents to submit to RSSM
</commit_message>
<xml_diff>
--- a/RSSM - Submit/Covering Letter.docx
+++ b/RSSM - Submit/Covering Letter.docx
@@ -188,13 +188,25 @@
               <w:rPr>
                 <w:lang w:val="en-US"/>
               </w:rPr>
-              <w:t>26</w:t>
+              <w:t>18</w:t>
             </w:r>
             <w:r>
               <w:rPr>
                 <w:lang w:val="en-US"/>
               </w:rPr>
-              <w:t>. August 2015</w:t>
+              <w:t xml:space="preserve">. </w:t>
+            </w:r>
+            <w:r>
+              <w:rPr>
+                <w:lang w:val="en-US"/>
+              </w:rPr>
+              <w:t>November</w:t>
+            </w:r>
+            <w:r>
+              <w:rPr>
+                <w:lang w:val="en-US"/>
+              </w:rPr>
+              <w:t xml:space="preserve"> 2015</w:t>
             </w:r>
           </w:p>
         </w:tc>
@@ -316,34 +328,43 @@
           <w:lang w:val="en-US"/>
         </w:rPr>
       </w:pPr>
-      <w:bookmarkStart w:id="0" w:name="_GoBack"/>
-      <w:bookmarkEnd w:id="0"/>
-      <w:r>
-        <w:rPr>
-          <w:lang w:val="en-US"/>
-        </w:rPr>
-        <w:br/>
-      </w:r>
-      <w:r>
-        <w:rPr>
-          <w:lang w:val="en-US"/>
-        </w:rPr>
-        <w:t xml:space="preserve">- </w:t>
-      </w:r>
-      <w:r>
-        <w:rPr>
-          <w:lang w:val="en-US"/>
-        </w:rPr>
-        <w:t xml:space="preserve">Introduce </w:t>
-      </w:r>
-      <w:proofErr w:type="spellStart"/>
-      <w:r>
-        <w:rPr>
-          <w:lang w:val="en-US"/>
-        </w:rPr>
-        <w:t>ourself</w:t>
-      </w:r>
-      <w:proofErr w:type="spellEnd"/>
+    </w:p>
+    <w:p>
+      <w:pPr>
+        <w:rPr>
+          <w:lang w:val="en-US"/>
+        </w:rPr>
+      </w:pPr>
+      <w:r>
+        <w:rPr>
+          <w:lang w:val="en-US"/>
+        </w:rPr>
+        <w:t>Please find attached for your kind review our manuscript entitled "</w:t>
+      </w:r>
+      <w:r>
+        <w:rPr>
+          <w:lang w:val="en-US"/>
+        </w:rPr>
+        <w:t xml:space="preserve">The Suitability of Tax Data to Study Trends in Inequality </w:t>
+      </w:r>
+      <w:r>
+        <w:rPr>
+          <w:lang w:val="en-US"/>
+        </w:rPr>
+        <w:t>-</w:t>
+      </w:r>
+      <w:r>
+        <w:rPr>
+          <w:lang w:val="en-US"/>
+        </w:rPr>
+        <w:t xml:space="preserve"> </w:t>
+      </w:r>
+      <w:r>
+        <w:rPr>
+          <w:lang w:val="en-US"/>
+        </w:rPr>
+        <w:t xml:space="preserve">A theoretical and empirical review with tax data from Switzerland". </w:t>
+      </w:r>
     </w:p>
     <w:p>
       <w:pPr>
@@ -362,60 +383,22 @@
         <w:rPr>
           <w:lang w:val="en-US"/>
         </w:rPr>
-        <w:t>Please find attached for your kind review our manuscript entitled "</w:t>
-      </w:r>
-      <w:r>
-        <w:rPr>
-          <w:lang w:val="en-US"/>
-        </w:rPr>
-        <w:t xml:space="preserve">The Suitability of Tax Data to Study Trends in Inequality </w:t>
-      </w:r>
-      <w:r>
-        <w:rPr>
-          <w:lang w:val="en-US"/>
-        </w:rPr>
-        <w:t>-</w:t>
-      </w:r>
-      <w:r>
-        <w:rPr>
-          <w:lang w:val="en-US"/>
-        </w:rPr>
-        <w:t xml:space="preserve"> </w:t>
-      </w:r>
-      <w:r>
-        <w:rPr>
-          <w:lang w:val="en-US"/>
-        </w:rPr>
-        <w:t xml:space="preserve">A theoretical and empirical review with tax data from Switzerland". </w:t>
-      </w:r>
-    </w:p>
-    <w:p>
-      <w:pPr>
-        <w:rPr>
-          <w:lang w:val="en-US"/>
-        </w:rPr>
-      </w:pPr>
-    </w:p>
-    <w:p>
-      <w:pPr>
-        <w:rPr>
-          <w:lang w:val="en-US"/>
-        </w:rPr>
-      </w:pPr>
-      <w:r>
-        <w:rPr>
-          <w:lang w:val="en-US"/>
-        </w:rPr>
-        <w:t xml:space="preserve">Since the work of Thomas Piketty tax data is commonly used for inequality analyses. While there is an extensive body of literature involving tax data for top income studies, the suitability of tax data to </w:t>
-      </w:r>
-      <w:proofErr w:type="spellStart"/>
-      <w:r>
-        <w:rPr>
-          <w:lang w:val="en-US"/>
-        </w:rPr>
-        <w:t>analyse</w:t>
-      </w:r>
-      <w:proofErr w:type="spellEnd"/>
+        <w:t xml:space="preserve">Since the work of Thomas Piketty tax data is commonly used for inequality analyses. While there is an extensive body of literature involving tax data for top income </w:t>
+      </w:r>
+      <w:bookmarkStart w:id="0" w:name="_GoBack"/>
+      <w:bookmarkEnd w:id="0"/>
+      <w:r>
+        <w:rPr>
+          <w:lang w:val="en-US"/>
+        </w:rPr>
+        <w:t xml:space="preserve">studies, the suitability of tax data to </w:t>
+      </w:r>
+      <w:r>
+        <w:rPr>
+          <w:lang w:val="en-US"/>
+        </w:rPr>
+        <w:t>analyze</w:t>
+      </w:r>
       <w:r>
         <w:rPr>
           <w:lang w:val="en-US"/>
@@ -455,7 +438,19 @@
         <w:rPr>
           <w:lang w:val="en-US"/>
         </w:rPr>
-        <w:t>) we estimate magnitude and direction of alleged biases and are able to rank tax data related methodological advantages and shortcomings which are valid also for other countries beyond Switzerland. As a substantial byproduct our tax data based estimations put into question the declining inequality trend reported by surveys.</w:t>
+        <w:t xml:space="preserve">) we estimate magnitude and direction of alleged biases and are able to rank tax data related methodological advantages and shortcomings which are valid also for other countries beyond Switzerland. As a substantial byproduct our tax data based estimations put into question the declining inequality trend </w:t>
+      </w:r>
+      <w:r>
+        <w:rPr>
+          <w:lang w:val="en-US"/>
+        </w:rPr>
+        <w:t xml:space="preserve">in Switzerland </w:t>
+      </w:r>
+      <w:r>
+        <w:rPr>
+          <w:lang w:val="en-US"/>
+        </w:rPr>
+        <w:t>reported by surveys.</w:t>
       </w:r>
     </w:p>
     <w:p>
@@ -621,7 +616,7 @@
         <w:rPr>
           <w:lang w:val="en-US"/>
         </w:rPr>
-        <w:br w:type="page"/>
+        <w:br/>
       </w:r>
     </w:p>
     <w:p>
@@ -637,154 +632,10 @@
           <w:lang w:val="en-US"/>
         </w:rPr>
       </w:pPr>
-      <w:r>
-        <w:rPr>
-          <w:lang w:val="en-US"/>
-        </w:rPr>
-        <w:t xml:space="preserve">Since the work of Thomas Piketty the use of tax data for inequality analysis is quit a common practice. While there is an extensive body of literature involving top income based tax data studies, the utility of tax data for overall inequality studies is not yet clarified thoroughly. In our paper we therefore discuss the general advantages and pitfalls of tax data in relation </w:t>
-      </w:r>
-      <w:commentRangeStart w:id="2"/>
-      <w:r>
-        <w:rPr>
-          <w:lang w:val="en-US"/>
-        </w:rPr>
-        <w:t>to the actual state of the art for inequality research.</w:t>
-      </w:r>
-      <w:commentRangeEnd w:id="2"/>
-      <w:r>
-        <w:rPr>
-          <w:rStyle w:val="Kommentarzeichen"/>
-        </w:rPr>
-        <w:commentReference w:id="2"/>
-      </w:r>
-      <w:r>
-        <w:rPr>
-          <w:lang w:val="en-US"/>
-        </w:rPr>
-        <w:t xml:space="preserve"> Based on exclusive datasets (aggregated federal tax statistic and cantonal micro tax data from Switzerland collected through our research team, </w:t>
-      </w:r>
-      <w:hyperlink r:id="rId10" w:history="1">
-        <w:r>
-          <w:rPr>
-            <w:rStyle w:val="Hyperlink"/>
-            <w:lang w:val="en-US"/>
-          </w:rPr>
-          <w:t>www.inequalities.ch</w:t>
-        </w:r>
-      </w:hyperlink>
-      <w:r>
-        <w:rPr>
-          <w:lang w:val="en-US"/>
-        </w:rPr>
-        <w:t>) we estimate magnitude and direction of alleged biases and are therefore able to provide a rather general valid ranking of tax data related methodological advantages and shortcomings. As a substantial byproduct our tax data based estimations put the declining trend reported by surveys for Switzerland into question.</w:t>
-      </w:r>
-    </w:p>
-    <w:p>
-      <w:pPr>
-        <w:rPr>
-          <w:lang w:val="en-US"/>
-        </w:rPr>
-      </w:pPr>
-    </w:p>
-    <w:p>
-      <w:pPr>
-        <w:rPr>
-          <w:lang w:val="en-US"/>
-        </w:rPr>
-      </w:pPr>
-      <w:r>
-        <w:rPr>
-          <w:lang w:val="en-US"/>
-        </w:rPr>
-        <w:t xml:space="preserve">As reviewer we recommend Prof. Dr. Anthony B. Atkinson, Prof. Dr. Thomas A. </w:t>
-      </w:r>
-      <w:proofErr w:type="spellStart"/>
-      <w:r>
-        <w:rPr>
-          <w:lang w:val="en-US"/>
-        </w:rPr>
-        <w:t>DiPrete</w:t>
-      </w:r>
-      <w:proofErr w:type="spellEnd"/>
-      <w:r>
-        <w:rPr>
-          <w:lang w:val="en-US"/>
-        </w:rPr>
-        <w:t xml:space="preserve"> and Prof. Dr. Marius </w:t>
-      </w:r>
-      <w:proofErr w:type="spellStart"/>
-      <w:r>
-        <w:rPr>
-          <w:lang w:val="en-US"/>
-        </w:rPr>
-        <w:t>Brülhart</w:t>
-      </w:r>
-      <w:proofErr w:type="spellEnd"/>
-      <w:r>
-        <w:rPr>
-          <w:lang w:val="en-US"/>
-        </w:rPr>
-        <w:t xml:space="preserve">. Mister Atkinson is with no doubt on of the most prominent scientist regarding research on distribution of income. Mister </w:t>
-      </w:r>
-      <w:proofErr w:type="spellStart"/>
-      <w:r>
-        <w:rPr>
-          <w:lang w:val="en-US"/>
-        </w:rPr>
-        <w:t>DiPrete</w:t>
-      </w:r>
-      <w:proofErr w:type="spellEnd"/>
-      <w:r>
-        <w:rPr>
-          <w:lang w:val="en-US"/>
-        </w:rPr>
-        <w:t xml:space="preserve"> is also an expert in the field of inequality research with a large reputation in regard to methodological expertise. We would be glad to have an editor of the “Research in social stratification and mobility” among our reviewers. Lastly, we recommend Mister </w:t>
-      </w:r>
-      <w:proofErr w:type="spellStart"/>
-      <w:r>
-        <w:rPr>
-          <w:lang w:val="en-US"/>
-        </w:rPr>
-        <w:t>Brülhart</w:t>
-      </w:r>
-      <w:proofErr w:type="spellEnd"/>
-      <w:r>
-        <w:rPr>
-          <w:lang w:val="en-US"/>
-        </w:rPr>
-        <w:t xml:space="preserve"> as reviewer because he is an inequality expert for Switzerland, who is familiar with tax data from Switzerland.</w:t>
-      </w:r>
-    </w:p>
-    <w:p>
-      <w:pPr>
-        <w:rPr>
-          <w:lang w:val="en-US"/>
-        </w:rPr>
-      </w:pPr>
-      <w:r>
-        <w:rPr>
-          <w:lang w:val="en-US"/>
-        </w:rPr>
-        <w:br/>
-      </w:r>
-    </w:p>
-    <w:p>
-      <w:pPr>
-        <w:rPr>
-          <w:lang w:val="en-US"/>
-        </w:rPr>
-      </w:pPr>
-    </w:p>
-    <w:p>
-      <w:pPr>
-        <w:rPr>
-          <w:lang w:val="en-US"/>
-        </w:rPr>
-      </w:pPr>
     </w:p>
     <w:sectPr>
-      <w:headerReference w:type="default" r:id="rId11"/>
-      <w:headerReference w:type="first" r:id="rId12"/>
+      <w:headerReference w:type="default" r:id="rId10"/>
+      <w:headerReference w:type="first" r:id="rId11"/>
       <w:pgSz w:w="11906" w:h="16838" w:code="9"/>
       <w:pgMar w:top="3204" w:right="2081" w:bottom="851" w:left="1435" w:header="709" w:footer="709" w:gutter="0"/>
       <w:cols w:space="708"/>
@@ -798,30 +649,6 @@
 <file path=word/comments.xml><?xml version="1.0" encoding="utf-8"?>
 <w:comments xmlns:wpc="http://schemas.microsoft.com/office/word/2010/wordprocessingCanvas" xmlns:mc="http://schemas.openxmlformats.org/markup-compatibility/2006" xmlns:o="urn:schemas-microsoft-com:office:office" xmlns:r="http://schemas.openxmlformats.org/officeDocument/2006/relationships" xmlns:m="http://schemas.openxmlformats.org/officeDocument/2006/math" xmlns:v="urn:schemas-microsoft-com:vml" xmlns:wp14="http://schemas.microsoft.com/office/word/2010/wordprocessingDrawing" xmlns:wp="http://schemas.openxmlformats.org/drawingml/2006/wordprocessingDrawing" xmlns:w10="urn:schemas-microsoft-com:office:word" xmlns:w="http://schemas.openxmlformats.org/wordprocessingml/2006/main" xmlns:w14="http://schemas.microsoft.com/office/word/2010/wordml" xmlns:wpg="http://schemas.microsoft.com/office/word/2010/wordprocessingGroup" xmlns:wpi="http://schemas.microsoft.com/office/word/2010/wordprocessingInk" xmlns:wne="http://schemas.microsoft.com/office/word/2006/wordml" xmlns:wps="http://schemas.microsoft.com/office/word/2010/wordprocessingShape" mc:Ignorable="w14 wp14">
   <w:comment w:id="1" w:author="rudi" w:date="2015-09-04T10:13:00Z" w:initials="r">
-    <w:p>
-      <w:pPr>
-        <w:pStyle w:val="Kommentartext"/>
-      </w:pPr>
-      <w:r>
-        <w:rPr>
-          <w:rStyle w:val="Kommentarzeichen"/>
-        </w:rPr>
-        <w:annotationRef/>
-      </w:r>
-      <w:r>
-        <w:t xml:space="preserve">Glaube das versteht man nur wenn man das </w:t>
-      </w:r>
-      <w:proofErr w:type="spellStart"/>
-      <w:r>
-        <w:t>paper</w:t>
-      </w:r>
-      <w:proofErr w:type="spellEnd"/>
-      <w:r>
-        <w:t xml:space="preserve"> schon kennt.</w:t>
-      </w:r>
-    </w:p>
-  </w:comment>
-  <w:comment w:id="2" w:author="rudi" w:date="2015-09-04T10:14:00Z" w:initials="r">
     <w:p>
       <w:pPr>
         <w:pStyle w:val="Kommentartext"/>
@@ -3114,7 +2941,7 @@
 </file>
 
 <file path=customXml/itemProps1.xml><?xml version="1.0" encoding="utf-8"?>
-<ds:datastoreItem xmlns:ds="http://schemas.openxmlformats.org/officeDocument/2006/customXml" ds:itemID="{09FE6437-657D-45D7-97D1-4E4DF180089C}">
+<ds:datastoreItem xmlns:ds="http://schemas.openxmlformats.org/officeDocument/2006/customXml" ds:itemID="{3A1368D3-6F3B-492D-B841-990D959BAA67}">
   <ds:schemaRefs>
     <ds:schemaRef ds:uri="http://schemas.openxmlformats.org/officeDocument/2006/bibliography"/>
   </ds:schemaRefs>

</xml_diff>